<commit_message>
refit rptR models with appropriate error family
</commit_message>
<xml_diff>
--- a/outputs/tables/aictab.all.docx
+++ b/outputs/tables/aictab.all.docx
@@ -284,7 +284,7 @@
                 <w:rFonts w:ascii="Calibri" w:hAnsi="Calibri"/>
                 <w:sz w:val="20"/>
               </w:rPr>
-              <w:t xml:space="default">0.00</w:t>
+              <w:t xml:space="default">0.11</w:t>
             </w:r>
           </w:p>
         </w:tc>
@@ -409,7 +409,7 @@
                 <w:rFonts w:ascii="Calibri" w:hAnsi="Calibri"/>
                 <w:sz w:val="20"/>
               </w:rPr>
-              <w:t xml:space="default">0.00</w:t>
+              <w:t xml:space="default">0.10</w:t>
             </w:r>
           </w:p>
         </w:tc>
@@ -534,7 +534,7 @@
                 <w:rFonts w:ascii="Calibri" w:hAnsi="Calibri"/>
                 <w:sz w:val="20"/>
               </w:rPr>
-              <w:t xml:space="default">0.00</w:t>
+              <w:t xml:space="default">0.11</w:t>
             </w:r>
           </w:p>
         </w:tc>
@@ -1348,7 +1348,7 @@
                 <w:rFonts w:ascii="Calibri" w:hAnsi="Calibri"/>
                 <w:sz w:val="20"/>
               </w:rPr>
-              <w:t xml:space="default">0.01</w:t>
+              <w:t xml:space="default">0.05</w:t>
             </w:r>
           </w:p>
         </w:tc>
@@ -1598,7 +1598,7 @@
                 <w:rFonts w:ascii="Calibri" w:hAnsi="Calibri"/>
                 <w:sz w:val="20"/>
               </w:rPr>
-              <w:t xml:space="default">0.01</w:t>
+              <w:t xml:space="default">0.05</w:t>
             </w:r>
           </w:p>
         </w:tc>
@@ -1723,7 +1723,7 @@
                 <w:rFonts w:ascii="Calibri" w:hAnsi="Calibri"/>
                 <w:sz w:val="20"/>
               </w:rPr>
-              <w:t xml:space="default">0.01</w:t>
+              <w:t xml:space="default">0.05</w:t>
             </w:r>
           </w:p>
         </w:tc>

</xml_diff>

<commit_message>
wrap-up tables and figures scripts
</commit_message>
<xml_diff>
--- a/outputs/tables/aictab.all.docx
+++ b/outputs/tables/aictab.all.docx
@@ -284,7 +284,7 @@
                 <w:rFonts w:ascii="Calibri" w:hAnsi="Calibri"/>
                 <w:sz w:val="20"/>
               </w:rPr>
-              <w:t xml:space="default">0.11</w:t>
+              <w:t xml:space="default">0.03</w:t>
             </w:r>
           </w:p>
         </w:tc>
@@ -409,7 +409,7 @@
                 <w:rFonts w:ascii="Calibri" w:hAnsi="Calibri"/>
                 <w:sz w:val="20"/>
               </w:rPr>
-              <w:t xml:space="default">0.10</w:t>
+              <w:t xml:space="default">0.02</w:t>
             </w:r>
           </w:p>
         </w:tc>
@@ -534,7 +534,7 @@
                 <w:rFonts w:ascii="Calibri" w:hAnsi="Calibri"/>
                 <w:sz w:val="20"/>
               </w:rPr>
-              <w:t xml:space="default">0.11</w:t>
+              <w:t xml:space="default">0.02</w:t>
             </w:r>
           </w:p>
         </w:tc>
@@ -816,7 +816,7 @@
                 <w:rFonts w:ascii="Calibri" w:hAnsi="Calibri"/>
                 <w:sz w:val="20"/>
               </w:rPr>
-              <w:t xml:space="default">0.06</w:t>
+              <w:t xml:space="default">0.05</w:t>
             </w:r>
           </w:p>
         </w:tc>
@@ -941,7 +941,7 @@
                 <w:rFonts w:ascii="Calibri" w:hAnsi="Calibri"/>
                 <w:sz w:val="20"/>
               </w:rPr>
-              <w:t xml:space="default">0.06</w:t>
+              <w:t xml:space="default">0.02</w:t>
             </w:r>
           </w:p>
         </w:tc>
@@ -1066,7 +1066,7 @@
                 <w:rFonts w:ascii="Calibri" w:hAnsi="Calibri"/>
                 <w:sz w:val="20"/>
               </w:rPr>
-              <w:t xml:space="default">0.05</w:t>
+              <w:t xml:space="default">0.02</w:t>
             </w:r>
           </w:p>
         </w:tc>
@@ -1348,7 +1348,7 @@
                 <w:rFonts w:ascii="Calibri" w:hAnsi="Calibri"/>
                 <w:sz w:val="20"/>
               </w:rPr>
-              <w:t xml:space="default">0.05</w:t>
+              <w:t xml:space="default">0.00</w:t>
             </w:r>
           </w:p>
         </w:tc>
@@ -1598,7 +1598,7 @@
                 <w:rFonts w:ascii="Calibri" w:hAnsi="Calibri"/>
                 <w:sz w:val="20"/>
               </w:rPr>
-              <w:t xml:space="default">0.05</w:t>
+              <w:t xml:space="default">0.01</w:t>
             </w:r>
           </w:p>
         </w:tc>
@@ -1723,7 +1723,7 @@
                 <w:rFonts w:ascii="Calibri" w:hAnsi="Calibri"/>
                 <w:sz w:val="20"/>
               </w:rPr>
-              <w:t xml:space="default">0.05</w:t>
+              <w:t xml:space="default">0.00</w:t>
             </w:r>
           </w:p>
         </w:tc>

</xml_diff>